<commit_message>
Added new notes to That-Day about the directions in which I can take the story from where it is now.
</commit_message>
<xml_diff>
--- a/creative-writing/Notes/That-Day-Notes.docx
+++ b/creative-writing/Notes/That-Day-Notes.docx
@@ -41,7 +41,15 @@
     <w:p/>
     <w:p>
       <w:r>
-        <w:t>Claire almost laughed. If her sibling had really been paying attention in her room this morning then this conversation would be far more interesting. Mainly because that idiot Mason had left his shirt on her floor yesterday morning but Nicole had dismissed it as part of the perpetual tornado that was her room. She’d probably be on the receiving end of some serious anger but it would certainly be more engaging than the current predicament. “We really do ne”</w:t>
+        <w:t xml:space="preserve">Claire almost laughed. If her sibling had really been paying attention in her room this morning then this </w:t>
+      </w:r>
+      <w:proofErr w:type="gramStart"/>
+      <w:r>
+        <w:t>conversation</w:t>
+      </w:r>
+      <w:proofErr w:type="gramEnd"/>
+      <w:r>
+        <w:t xml:space="preserve"> would be far more interesting. Mainly because that idiot Mason had left his shirt on her floor yesterday morning but Nicole had dismissed it as part of the perpetual tornado that was her room. She’d probably be on the receiving end of some serious anger but it would certainly be more engaging than the current predicament. “We really do ne”</w:t>
       </w:r>
     </w:p>
     <w:p>
@@ -210,8 +218,32 @@
       <w:r>
         <w:t xml:space="preserve">Afterwards: Claire has a concussion and Nicole has a broken collarbone plus a cut just above her left eyebrow. </w:t>
       </w:r>
+    </w:p>
+    <w:p>
+      <w:r>
+        <w:t>That-Day is a very good first act which sets the story up for something bigger to come. With Nicole taken out, Claire will have to take over her responsibilities and learn that maybe her sister was right about Claire having to grow up.</w:t>
+      </w:r>
+      <w:r>
+        <w:t xml:space="preserve"> She could end up appreciating her sister more and more as she ends up dealing with </w:t>
+      </w:r>
+      <w:proofErr w:type="spellStart"/>
+      <w:r>
+        <w:t>Ricrant</w:t>
+      </w:r>
+      <w:proofErr w:type="spellEnd"/>
+      <w:r>
+        <w:t xml:space="preserve"> Industries and the financial/ administrative aspects of her sister’s job. Claire’s story is about growing up, accepting responsibility and realizing how much of an impact the people we take for granted actually have on our lives.</w:t>
+      </w:r>
+    </w:p>
+    <w:p>
+      <w:r>
+        <w:t>I really want a longer story about the t</w:t>
+      </w:r>
       <w:bookmarkStart w:id="0" w:name="_GoBack"/>
       <w:bookmarkEnd w:id="0"/>
+      <w:r>
+        <w:t>wo of them to end with Claire coming home, taking off her shoes and lying on the couch with her sister.</w:t>
+      </w:r>
     </w:p>
     <w:sectPr>
       <w:pgSz w:w="12240" w:h="15840"/>

</xml_diff>